<commit_message>
worked on tutorial 3 and notes
</commit_message>
<xml_diff>
--- a/notes.docx
+++ b/notes.docx
@@ -1699,6 +1699,604 @@
       <w:r>
         <w:t>Simplifies your html code by placing the decision on which style sheets to include and exclude in the CSS file rather than html.</w:t>
       </w:r>
+    </w:p>
+    <w:p/>
+    <w:p>
+      <w:pPr>
+        <w:pStyle w:val="Heading1"/>
+      </w:pPr>
+      <w:r>
+        <w:t>Designing a Page Layout</w:t>
+      </w:r>
+    </w:p>
+    <w:p>
+      <w:pPr>
+        <w:pStyle w:val="Heading2"/>
+      </w:pPr>
+      <w:r>
+        <w:t>Introducing the display Style</w:t>
+      </w:r>
+    </w:p>
+    <w:p>
+      <w:pPr>
+        <w:pStyle w:val="Heading3"/>
+      </w:pPr>
+      <w:r>
+        <w:t>Display: type;</w:t>
+      </w:r>
+    </w:p>
+    <w:p>
+      <w:pPr>
+        <w:pStyle w:val="ListParagraph"/>
+        <w:numPr>
+          <w:ilvl w:val="0"/>
+          <w:numId w:val="15"/>
+        </w:numPr>
+      </w:pPr>
+      <w:r>
+        <w:t>Type defines the display type</w:t>
+      </w:r>
+    </w:p>
+    <w:p>
+      <w:pPr>
+        <w:pStyle w:val="ListParagraph"/>
+        <w:numPr>
+          <w:ilvl w:val="1"/>
+          <w:numId w:val="15"/>
+        </w:numPr>
+      </w:pPr>
+      <w:r>
+        <w:t>Block</w:t>
+      </w:r>
+    </w:p>
+    <w:p>
+      <w:pPr>
+        <w:pStyle w:val="ListParagraph"/>
+        <w:numPr>
+          <w:ilvl w:val="2"/>
+          <w:numId w:val="15"/>
+        </w:numPr>
+      </w:pPr>
+      <w:r>
+        <w:t>Displayed as a block</w:t>
+      </w:r>
+    </w:p>
+    <w:p>
+      <w:pPr>
+        <w:pStyle w:val="ListParagraph"/>
+        <w:numPr>
+          <w:ilvl w:val="1"/>
+          <w:numId w:val="15"/>
+        </w:numPr>
+      </w:pPr>
+      <w:r>
+        <w:t>Table</w:t>
+      </w:r>
+      <w:r>
+        <w:tab/>
+      </w:r>
+    </w:p>
+    <w:p>
+      <w:pPr>
+        <w:pStyle w:val="ListParagraph"/>
+        <w:numPr>
+          <w:ilvl w:val="2"/>
+          <w:numId w:val="15"/>
+        </w:numPr>
+      </w:pPr>
+      <w:r>
+        <w:t>Displayed as a web table</w:t>
+      </w:r>
+    </w:p>
+    <w:p>
+      <w:pPr>
+        <w:pStyle w:val="ListParagraph"/>
+        <w:numPr>
+          <w:ilvl w:val="1"/>
+          <w:numId w:val="15"/>
+        </w:numPr>
+      </w:pPr>
+      <w:r>
+        <w:t>Inline</w:t>
+      </w:r>
+    </w:p>
+    <w:p>
+      <w:pPr>
+        <w:pStyle w:val="ListParagraph"/>
+        <w:numPr>
+          <w:ilvl w:val="2"/>
+          <w:numId w:val="15"/>
+        </w:numPr>
+      </w:pPr>
+      <w:r>
+        <w:t>Displayed in-line within a block</w:t>
+      </w:r>
+    </w:p>
+    <w:p>
+      <w:pPr>
+        <w:pStyle w:val="ListParagraph"/>
+        <w:numPr>
+          <w:ilvl w:val="1"/>
+          <w:numId w:val="15"/>
+        </w:numPr>
+      </w:pPr>
+      <w:r>
+        <w:t>Inline-block</w:t>
+      </w:r>
+    </w:p>
+    <w:p>
+      <w:pPr>
+        <w:pStyle w:val="ListParagraph"/>
+        <w:numPr>
+          <w:ilvl w:val="2"/>
+          <w:numId w:val="15"/>
+        </w:numPr>
+      </w:pPr>
+      <w:r>
+        <w:t>Treated as a block place in-line within another block</w:t>
+      </w:r>
+    </w:p>
+    <w:p>
+      <w:pPr>
+        <w:pStyle w:val="ListParagraph"/>
+        <w:numPr>
+          <w:ilvl w:val="1"/>
+          <w:numId w:val="15"/>
+        </w:numPr>
+      </w:pPr>
+      <w:r>
+        <w:t xml:space="preserve">Run-in </w:t>
+      </w:r>
+    </w:p>
+    <w:p>
+      <w:pPr>
+        <w:pStyle w:val="ListParagraph"/>
+        <w:numPr>
+          <w:ilvl w:val="2"/>
+          <w:numId w:val="15"/>
+        </w:numPr>
+      </w:pPr>
+      <w:r>
+        <w:t>Displayed as a block unless it</w:t>
+      </w:r>
+      <w:r>
+        <w:t xml:space="preserve">s net sibling is also a block, </w:t>
+      </w:r>
+    </w:p>
+    <w:p>
+      <w:pPr>
+        <w:pStyle w:val="ListParagraph"/>
+        <w:numPr>
+          <w:ilvl w:val="2"/>
+          <w:numId w:val="15"/>
+        </w:numPr>
+      </w:pPr>
+      <w:r>
+        <w:t>In which case, its displayed in-line</w:t>
+      </w:r>
+    </w:p>
+    <w:p>
+      <w:pPr>
+        <w:pStyle w:val="ListParagraph"/>
+        <w:numPr>
+          <w:ilvl w:val="2"/>
+          <w:numId w:val="15"/>
+        </w:numPr>
+      </w:pPr>
+      <w:r>
+        <w:t>Essentially combining the two blocks into one</w:t>
+      </w:r>
+    </w:p>
+    <w:p>
+      <w:pPr>
+        <w:pStyle w:val="ListParagraph"/>
+        <w:numPr>
+          <w:ilvl w:val="1"/>
+          <w:numId w:val="15"/>
+        </w:numPr>
+      </w:pPr>
+      <w:r>
+        <w:t>Inherit</w:t>
+      </w:r>
+    </w:p>
+    <w:p>
+      <w:pPr>
+        <w:pStyle w:val="ListParagraph"/>
+        <w:numPr>
+          <w:ilvl w:val="2"/>
+          <w:numId w:val="15"/>
+        </w:numPr>
+      </w:pPr>
+      <w:r>
+        <w:t>Inherits the display property of the parent element</w:t>
+      </w:r>
+    </w:p>
+    <w:p>
+      <w:pPr>
+        <w:pStyle w:val="ListParagraph"/>
+        <w:numPr>
+          <w:ilvl w:val="1"/>
+          <w:numId w:val="15"/>
+        </w:numPr>
+      </w:pPr>
+      <w:r>
+        <w:t>List-item</w:t>
+      </w:r>
+    </w:p>
+    <w:p>
+      <w:pPr>
+        <w:pStyle w:val="ListParagraph"/>
+        <w:numPr>
+          <w:ilvl w:val="2"/>
+          <w:numId w:val="15"/>
+        </w:numPr>
+      </w:pPr>
+      <w:r>
+        <w:t>Displayed as a list item along with a bullet marker</w:t>
+      </w:r>
+    </w:p>
+    <w:p>
+      <w:pPr>
+        <w:pStyle w:val="ListParagraph"/>
+        <w:numPr>
+          <w:ilvl w:val="1"/>
+          <w:numId w:val="15"/>
+        </w:numPr>
+      </w:pPr>
+      <w:r>
+        <w:t>None</w:t>
+      </w:r>
+    </w:p>
+    <w:p>
+      <w:pPr>
+        <w:pStyle w:val="ListParagraph"/>
+        <w:numPr>
+          <w:ilvl w:val="2"/>
+          <w:numId w:val="15"/>
+        </w:numPr>
+      </w:pPr>
+      <w:r>
+        <w:t>Prevented from displaying, removing it from the rendered page</w:t>
+      </w:r>
+    </w:p>
+    <w:p>
+      <w:pPr>
+        <w:pStyle w:val="ListParagraph"/>
+        <w:numPr>
+          <w:ilvl w:val="0"/>
+          <w:numId w:val="15"/>
+        </w:numPr>
+      </w:pPr>
+      <w:r>
+        <w:t>Defines the display style for any element with the display property</w:t>
+      </w:r>
+    </w:p>
+    <w:p>
+      <w:pPr>
+        <w:pStyle w:val="ListParagraph"/>
+        <w:numPr>
+          <w:ilvl w:val="1"/>
+          <w:numId w:val="15"/>
+        </w:numPr>
+      </w:pPr>
+      <w:r>
+        <w:t>Display: type;</w:t>
+      </w:r>
+    </w:p>
+    <w:p>
+      <w:pPr>
+        <w:pStyle w:val="ListParagraph"/>
+        <w:numPr>
+          <w:ilvl w:val="0"/>
+          <w:numId w:val="15"/>
+        </w:numPr>
+      </w:pPr>
+      <w:r>
+        <w:t>Example:</w:t>
+      </w:r>
+    </w:p>
+    <w:p>
+      <w:pPr>
+        <w:pStyle w:val="ListParagraph"/>
+        <w:numPr>
+          <w:ilvl w:val="1"/>
+          <w:numId w:val="15"/>
+        </w:numPr>
+      </w:pPr>
+      <w:r>
+        <w:t>To supersede the usual browser style that displays images inline, you can apply the following style rule to display all of your images as blocks:</w:t>
+      </w:r>
+    </w:p>
+    <w:p>
+      <w:pPr>
+        <w:pStyle w:val="ListParagraph"/>
+        <w:numPr>
+          <w:ilvl w:val="2"/>
+          <w:numId w:val="15"/>
+        </w:numPr>
+      </w:pPr>
+      <w:proofErr w:type="spellStart"/>
+      <w:r>
+        <w:t>Img</w:t>
+      </w:r>
+      <w:proofErr w:type="spellEnd"/>
+      <w:r>
+        <w:t xml:space="preserve"> {display: block;}</w:t>
+      </w:r>
+    </w:p>
+    <w:p>
+      <w:pPr>
+        <w:pStyle w:val="ListParagraph"/>
+        <w:numPr>
+          <w:ilvl w:val="1"/>
+          <w:numId w:val="15"/>
+        </w:numPr>
+      </w:pPr>
+      <w:r>
+        <w:t>If you want to display all block quotes as listed items, complete with list markers:</w:t>
+      </w:r>
+    </w:p>
+    <w:p>
+      <w:pPr>
+        <w:pStyle w:val="ListParagraph"/>
+        <w:numPr>
+          <w:ilvl w:val="2"/>
+          <w:numId w:val="15"/>
+        </w:numPr>
+      </w:pPr>
+      <w:r>
+        <w:t>Blockquote {display: list-item;}</w:t>
+      </w:r>
+    </w:p>
+    <w:p>
+      <w:pPr>
+        <w:pStyle w:val="Heading2"/>
+      </w:pPr>
+      <w:r>
+        <w:t>Creating a Reset Style Sheet</w:t>
+      </w:r>
+    </w:p>
+    <w:p>
+      <w:pPr>
+        <w:pStyle w:val="Heading3"/>
+      </w:pPr>
+      <w:r>
+        <w:t>Provides “clean slate”</w:t>
+      </w:r>
+    </w:p>
+    <w:p>
+      <w:pPr>
+        <w:pStyle w:val="ListParagraph"/>
+        <w:numPr>
+          <w:ilvl w:val="0"/>
+          <w:numId w:val="16"/>
+        </w:numPr>
+      </w:pPr>
+      <w:r>
+        <w:t>Not have any browser style rules creep into the final design of their website</w:t>
+      </w:r>
+    </w:p>
+    <w:p>
+      <w:pPr>
+        <w:pStyle w:val="ListParagraph"/>
+        <w:numPr>
+          <w:ilvl w:val="0"/>
+          <w:numId w:val="16"/>
+        </w:numPr>
+      </w:pPr>
+      <w:r>
+        <w:t>By including the display property in a reset style sheet:</w:t>
+      </w:r>
+    </w:p>
+    <w:p>
+      <w:pPr>
+        <w:pStyle w:val="ListParagraph"/>
+        <w:numPr>
+          <w:ilvl w:val="1"/>
+          <w:numId w:val="16"/>
+        </w:numPr>
+      </w:pPr>
+      <w:r>
+        <w:lastRenderedPageBreak/>
+        <w:t>You add a little insurance that these structural elements will be rendered correctly.</w:t>
+      </w:r>
+    </w:p>
+    <w:p>
+      <w:pPr>
+        <w:pStyle w:val="Heading2"/>
+      </w:pPr>
+      <w:r>
+        <w:t>Fixed, Fluid, and Elastic Layouts</w:t>
+      </w:r>
+    </w:p>
+    <w:p>
+      <w:pPr>
+        <w:pStyle w:val="Heading3"/>
+      </w:pPr>
+      <w:r>
+        <w:t>Fixed Layout</w:t>
+      </w:r>
+    </w:p>
+    <w:p>
+      <w:pPr>
+        <w:pStyle w:val="ListParagraph"/>
+        <w:numPr>
+          <w:ilvl w:val="0"/>
+          <w:numId w:val="17"/>
+        </w:numPr>
+      </w:pPr>
+      <w:r>
+        <w:t>One in which the size of the page and the size of the page elements are fixed</w:t>
+      </w:r>
+    </w:p>
+    <w:p>
+      <w:pPr>
+        <w:pStyle w:val="ListParagraph"/>
+        <w:numPr>
+          <w:ilvl w:val="0"/>
+          <w:numId w:val="17"/>
+        </w:numPr>
+      </w:pPr>
+      <w:r>
+        <w:t>These are set regardless of the screen resolution</w:t>
+      </w:r>
+    </w:p>
+    <w:p>
+      <w:pPr>
+        <w:pStyle w:val="ListParagraph"/>
+        <w:numPr>
+          <w:ilvl w:val="0"/>
+          <w:numId w:val="17"/>
+        </w:numPr>
+      </w:pPr>
+      <w:r>
+        <w:t>CAN RESULT IN PAGE NOT FITTING INTO THE BROWSER WINDOW IF DEVICES SCREEN ISNT WIDE ENOUGH</w:t>
+      </w:r>
+    </w:p>
+    <w:p>
+      <w:pPr>
+        <w:pStyle w:val="Heading3"/>
+      </w:pPr>
+      <w:r>
+        <w:t>Fluid Layout</w:t>
+      </w:r>
+    </w:p>
+    <w:p>
+      <w:pPr>
+        <w:pStyle w:val="ListParagraph"/>
+        <w:numPr>
+          <w:ilvl w:val="0"/>
+          <w:numId w:val="18"/>
+        </w:numPr>
+      </w:pPr>
+      <w:r>
+        <w:t>Sets the width of the page elements as a percent of the available screen width.</w:t>
+      </w:r>
+    </w:p>
+    <w:p>
+      <w:pPr>
+        <w:pStyle w:val="ListParagraph"/>
+        <w:numPr>
+          <w:ilvl w:val="0"/>
+          <w:numId w:val="18"/>
+        </w:numPr>
+      </w:pPr>
+      <w:r>
+        <w:t xml:space="preserve">Page resizes automatically to match the screen resolution of the </w:t>
+      </w:r>
+      <w:proofErr w:type="gramStart"/>
+      <w:r>
+        <w:t>users</w:t>
+      </w:r>
+      <w:proofErr w:type="gramEnd"/>
+      <w:r>
+        <w:t xml:space="preserve"> device</w:t>
+      </w:r>
+    </w:p>
+    <w:p>
+      <w:pPr>
+        <w:pStyle w:val="Heading3"/>
+      </w:pPr>
+      <w:r>
+        <w:t>Elastic Layout</w:t>
+      </w:r>
+    </w:p>
+    <w:p>
+      <w:pPr>
+        <w:pStyle w:val="ListParagraph"/>
+        <w:numPr>
+          <w:ilvl w:val="0"/>
+          <w:numId w:val="19"/>
+        </w:numPr>
+      </w:pPr>
+      <w:r>
+        <w:t xml:space="preserve">All measurements are expressed in </w:t>
+      </w:r>
+      <w:proofErr w:type="spellStart"/>
+      <w:r>
+        <w:t>em</w:t>
+      </w:r>
+      <w:proofErr w:type="spellEnd"/>
+      <w:r>
+        <w:t xml:space="preserve"> units and based on the default font size used in the page</w:t>
+      </w:r>
+    </w:p>
+    <w:p>
+      <w:pPr>
+        <w:pStyle w:val="ListParagraph"/>
+        <w:numPr>
+          <w:ilvl w:val="0"/>
+          <w:numId w:val="19"/>
+        </w:numPr>
+      </w:pPr>
+      <w:r>
+        <w:t xml:space="preserve">If user or designer increases the font size, then everything changes to match. </w:t>
+      </w:r>
+    </w:p>
+    <w:p>
+      <w:pPr>
+        <w:pStyle w:val="ListParagraph"/>
+        <w:numPr>
+          <w:ilvl w:val="0"/>
+          <w:numId w:val="19"/>
+        </w:numPr>
+      </w:pPr>
+      <w:r>
+        <w:t>Layout never changes with different font sizes</w:t>
+      </w:r>
+    </w:p>
+    <w:p>
+      <w:pPr>
+        <w:pStyle w:val="ListParagraph"/>
+        <w:numPr>
+          <w:ilvl w:val="0"/>
+          <w:numId w:val="19"/>
+        </w:numPr>
+      </w:pPr>
+      <w:r>
+        <w:t>Danger: if user sets the default font size large enough, the page will extend beyond the boundaries of the browser window</w:t>
+      </w:r>
+    </w:p>
+    <w:p>
+      <w:pPr>
+        <w:pStyle w:val="Heading3"/>
+      </w:pPr>
+      <w:r>
+        <w:t>Responsive Design</w:t>
+      </w:r>
+    </w:p>
+    <w:p>
+      <w:pPr>
+        <w:pStyle w:val="ListParagraph"/>
+        <w:numPr>
+          <w:ilvl w:val="0"/>
+          <w:numId w:val="20"/>
+        </w:numPr>
+      </w:pPr>
+      <w:r>
+        <w:t>Layout and design of the page changes I response to the device that is rendering it.</w:t>
+      </w:r>
+    </w:p>
+    <w:p>
+      <w:pPr>
+        <w:pStyle w:val="ListParagraph"/>
+        <w:numPr>
+          <w:ilvl w:val="0"/>
+          <w:numId w:val="20"/>
+        </w:numPr>
+      </w:pPr>
+      <w:r>
+        <w:t>Page will have one set of styles for mobile devices, another for tablets, and another for laptop or desktop computers. (Tutorial 5)</w:t>
+      </w:r>
+    </w:p>
+    <w:p>
+      <w:pPr>
+        <w:pStyle w:val="ListParagraph"/>
+        <w:numPr>
+          <w:ilvl w:val="0"/>
+          <w:numId w:val="20"/>
+        </w:numPr>
+      </w:pPr>
       <w:bookmarkStart w:id="0" w:name="_GoBack"/>
       <w:bookmarkEnd w:id="0"/>
     </w:p>
@@ -1804,6 +2402,95 @@
     </w:lvl>
   </w:abstractNum>
   <w:abstractNum w:abstractNumId="1" w15:restartNumberingAfterBreak="0">
+    <w:nsid w:val="058E363F"/>
+    <w:multiLevelType w:val="hybridMultilevel"/>
+    <w:tmpl w:val="2B2A5E2C"/>
+    <w:lvl w:ilvl="0" w:tplc="BA5C0C90">
+      <w:start w:val="1"/>
+      <w:numFmt w:val="upperLetter"/>
+      <w:lvlText w:val="%1."/>
+      <w:lvlJc w:val="left"/>
+      <w:pPr>
+        <w:ind w:left="1080" w:hanging="360"/>
+      </w:pPr>
+      <w:rPr>
+        <w:rFonts w:hint="default"/>
+      </w:rPr>
+    </w:lvl>
+    <w:lvl w:ilvl="1" w:tplc="04090019" w:tentative="1">
+      <w:start w:val="1"/>
+      <w:numFmt w:val="lowerLetter"/>
+      <w:lvlText w:val="%2."/>
+      <w:lvlJc w:val="left"/>
+      <w:pPr>
+        <w:ind w:left="1800" w:hanging="360"/>
+      </w:pPr>
+    </w:lvl>
+    <w:lvl w:ilvl="2" w:tplc="0409001B" w:tentative="1">
+      <w:start w:val="1"/>
+      <w:numFmt w:val="lowerRoman"/>
+      <w:lvlText w:val="%3."/>
+      <w:lvlJc w:val="right"/>
+      <w:pPr>
+        <w:ind w:left="2520" w:hanging="180"/>
+      </w:pPr>
+    </w:lvl>
+    <w:lvl w:ilvl="3" w:tplc="0409000F" w:tentative="1">
+      <w:start w:val="1"/>
+      <w:numFmt w:val="decimal"/>
+      <w:lvlText w:val="%4."/>
+      <w:lvlJc w:val="left"/>
+      <w:pPr>
+        <w:ind w:left="3240" w:hanging="360"/>
+      </w:pPr>
+    </w:lvl>
+    <w:lvl w:ilvl="4" w:tplc="04090019" w:tentative="1">
+      <w:start w:val="1"/>
+      <w:numFmt w:val="lowerLetter"/>
+      <w:lvlText w:val="%5."/>
+      <w:lvlJc w:val="left"/>
+      <w:pPr>
+        <w:ind w:left="3960" w:hanging="360"/>
+      </w:pPr>
+    </w:lvl>
+    <w:lvl w:ilvl="5" w:tplc="0409001B" w:tentative="1">
+      <w:start w:val="1"/>
+      <w:numFmt w:val="lowerRoman"/>
+      <w:lvlText w:val="%6."/>
+      <w:lvlJc w:val="right"/>
+      <w:pPr>
+        <w:ind w:left="4680" w:hanging="180"/>
+      </w:pPr>
+    </w:lvl>
+    <w:lvl w:ilvl="6" w:tplc="0409000F" w:tentative="1">
+      <w:start w:val="1"/>
+      <w:numFmt w:val="decimal"/>
+      <w:lvlText w:val="%7."/>
+      <w:lvlJc w:val="left"/>
+      <w:pPr>
+        <w:ind w:left="5400" w:hanging="360"/>
+      </w:pPr>
+    </w:lvl>
+    <w:lvl w:ilvl="7" w:tplc="04090019" w:tentative="1">
+      <w:start w:val="1"/>
+      <w:numFmt w:val="lowerLetter"/>
+      <w:lvlText w:val="%8."/>
+      <w:lvlJc w:val="left"/>
+      <w:pPr>
+        <w:ind w:left="6120" w:hanging="360"/>
+      </w:pPr>
+    </w:lvl>
+    <w:lvl w:ilvl="8" w:tplc="0409001B" w:tentative="1">
+      <w:start w:val="1"/>
+      <w:numFmt w:val="lowerRoman"/>
+      <w:lvlText w:val="%9."/>
+      <w:lvlJc w:val="right"/>
+      <w:pPr>
+        <w:ind w:left="6840" w:hanging="180"/>
+      </w:pPr>
+    </w:lvl>
+  </w:abstractNum>
+  <w:abstractNum w:abstractNumId="2" w15:restartNumberingAfterBreak="0">
     <w:nsid w:val="0A9C2A3D"/>
     <w:multiLevelType w:val="hybridMultilevel"/>
     <w:tmpl w:val="12A0C85E"/>
@@ -1892,7 +2579,96 @@
       </w:pPr>
     </w:lvl>
   </w:abstractNum>
-  <w:abstractNum w:abstractNumId="2" w15:restartNumberingAfterBreak="0">
+  <w:abstractNum w:abstractNumId="3" w15:restartNumberingAfterBreak="0">
+    <w:nsid w:val="2B576E21"/>
+    <w:multiLevelType w:val="hybridMultilevel"/>
+    <w:tmpl w:val="12A0C85E"/>
+    <w:lvl w:ilvl="0" w:tplc="4D8C7942">
+      <w:start w:val="1"/>
+      <w:numFmt w:val="lowerLetter"/>
+      <w:lvlText w:val="%1."/>
+      <w:lvlJc w:val="left"/>
+      <w:pPr>
+        <w:ind w:left="2520" w:hanging="360"/>
+      </w:pPr>
+      <w:rPr>
+        <w:rFonts w:hint="default"/>
+      </w:rPr>
+    </w:lvl>
+    <w:lvl w:ilvl="1" w:tplc="04090011">
+      <w:start w:val="1"/>
+      <w:numFmt w:val="decimal"/>
+      <w:lvlText w:val="%2)"/>
+      <w:lvlJc w:val="left"/>
+      <w:pPr>
+        <w:ind w:left="3240" w:hanging="360"/>
+      </w:pPr>
+    </w:lvl>
+    <w:lvl w:ilvl="2" w:tplc="0409001B">
+      <w:start w:val="1"/>
+      <w:numFmt w:val="lowerRoman"/>
+      <w:lvlText w:val="%3."/>
+      <w:lvlJc w:val="right"/>
+      <w:pPr>
+        <w:ind w:left="3960" w:hanging="180"/>
+      </w:pPr>
+    </w:lvl>
+    <w:lvl w:ilvl="3" w:tplc="04090019">
+      <w:start w:val="1"/>
+      <w:numFmt w:val="lowerLetter"/>
+      <w:lvlText w:val="%4."/>
+      <w:lvlJc w:val="left"/>
+      <w:pPr>
+        <w:ind w:left="4680" w:hanging="360"/>
+      </w:pPr>
+    </w:lvl>
+    <w:lvl w:ilvl="4" w:tplc="04090019">
+      <w:start w:val="1"/>
+      <w:numFmt w:val="lowerLetter"/>
+      <w:lvlText w:val="%5."/>
+      <w:lvlJc w:val="left"/>
+      <w:pPr>
+        <w:ind w:left="5400" w:hanging="360"/>
+      </w:pPr>
+    </w:lvl>
+    <w:lvl w:ilvl="5" w:tplc="0409001B" w:tentative="1">
+      <w:start w:val="1"/>
+      <w:numFmt w:val="lowerRoman"/>
+      <w:lvlText w:val="%6."/>
+      <w:lvlJc w:val="right"/>
+      <w:pPr>
+        <w:ind w:left="6120" w:hanging="180"/>
+      </w:pPr>
+    </w:lvl>
+    <w:lvl w:ilvl="6" w:tplc="0409000F" w:tentative="1">
+      <w:start w:val="1"/>
+      <w:numFmt w:val="decimal"/>
+      <w:lvlText w:val="%7."/>
+      <w:lvlJc w:val="left"/>
+      <w:pPr>
+        <w:ind w:left="6840" w:hanging="360"/>
+      </w:pPr>
+    </w:lvl>
+    <w:lvl w:ilvl="7" w:tplc="04090019" w:tentative="1">
+      <w:start w:val="1"/>
+      <w:numFmt w:val="lowerLetter"/>
+      <w:lvlText w:val="%8."/>
+      <w:lvlJc w:val="left"/>
+      <w:pPr>
+        <w:ind w:left="7560" w:hanging="360"/>
+      </w:pPr>
+    </w:lvl>
+    <w:lvl w:ilvl="8" w:tplc="0409001B" w:tentative="1">
+      <w:start w:val="1"/>
+      <w:numFmt w:val="lowerRoman"/>
+      <w:lvlText w:val="%9."/>
+      <w:lvlJc w:val="right"/>
+      <w:pPr>
+        <w:ind w:left="8280" w:hanging="180"/>
+      </w:pPr>
+    </w:lvl>
+  </w:abstractNum>
+  <w:abstractNum w:abstractNumId="4" w15:restartNumberingAfterBreak="0">
     <w:nsid w:val="3AF51643"/>
     <w:multiLevelType w:val="multilevel"/>
     <w:tmpl w:val="94528868"/>
@@ -1987,7 +2763,96 @@
       </w:pPr>
     </w:lvl>
   </w:abstractNum>
-  <w:abstractNum w:abstractNumId="3" w15:restartNumberingAfterBreak="0">
+  <w:abstractNum w:abstractNumId="5" w15:restartNumberingAfterBreak="0">
+    <w:nsid w:val="3FD20AF4"/>
+    <w:multiLevelType w:val="hybridMultilevel"/>
+    <w:tmpl w:val="12A0C85E"/>
+    <w:lvl w:ilvl="0" w:tplc="4D8C7942">
+      <w:start w:val="1"/>
+      <w:numFmt w:val="lowerLetter"/>
+      <w:lvlText w:val="%1."/>
+      <w:lvlJc w:val="left"/>
+      <w:pPr>
+        <w:ind w:left="2520" w:hanging="360"/>
+      </w:pPr>
+      <w:rPr>
+        <w:rFonts w:hint="default"/>
+      </w:rPr>
+    </w:lvl>
+    <w:lvl w:ilvl="1" w:tplc="04090011">
+      <w:start w:val="1"/>
+      <w:numFmt w:val="decimal"/>
+      <w:lvlText w:val="%2)"/>
+      <w:lvlJc w:val="left"/>
+      <w:pPr>
+        <w:ind w:left="3240" w:hanging="360"/>
+      </w:pPr>
+    </w:lvl>
+    <w:lvl w:ilvl="2" w:tplc="0409001B">
+      <w:start w:val="1"/>
+      <w:numFmt w:val="lowerRoman"/>
+      <w:lvlText w:val="%3."/>
+      <w:lvlJc w:val="right"/>
+      <w:pPr>
+        <w:ind w:left="3960" w:hanging="180"/>
+      </w:pPr>
+    </w:lvl>
+    <w:lvl w:ilvl="3" w:tplc="04090019">
+      <w:start w:val="1"/>
+      <w:numFmt w:val="lowerLetter"/>
+      <w:lvlText w:val="%4."/>
+      <w:lvlJc w:val="left"/>
+      <w:pPr>
+        <w:ind w:left="4680" w:hanging="360"/>
+      </w:pPr>
+    </w:lvl>
+    <w:lvl w:ilvl="4" w:tplc="04090019">
+      <w:start w:val="1"/>
+      <w:numFmt w:val="lowerLetter"/>
+      <w:lvlText w:val="%5."/>
+      <w:lvlJc w:val="left"/>
+      <w:pPr>
+        <w:ind w:left="5400" w:hanging="360"/>
+      </w:pPr>
+    </w:lvl>
+    <w:lvl w:ilvl="5" w:tplc="0409001B" w:tentative="1">
+      <w:start w:val="1"/>
+      <w:numFmt w:val="lowerRoman"/>
+      <w:lvlText w:val="%6."/>
+      <w:lvlJc w:val="right"/>
+      <w:pPr>
+        <w:ind w:left="6120" w:hanging="180"/>
+      </w:pPr>
+    </w:lvl>
+    <w:lvl w:ilvl="6" w:tplc="0409000F" w:tentative="1">
+      <w:start w:val="1"/>
+      <w:numFmt w:val="decimal"/>
+      <w:lvlText w:val="%7."/>
+      <w:lvlJc w:val="left"/>
+      <w:pPr>
+        <w:ind w:left="6840" w:hanging="360"/>
+      </w:pPr>
+    </w:lvl>
+    <w:lvl w:ilvl="7" w:tplc="04090019" w:tentative="1">
+      <w:start w:val="1"/>
+      <w:numFmt w:val="lowerLetter"/>
+      <w:lvlText w:val="%8."/>
+      <w:lvlJc w:val="left"/>
+      <w:pPr>
+        <w:ind w:left="7560" w:hanging="360"/>
+      </w:pPr>
+    </w:lvl>
+    <w:lvl w:ilvl="8" w:tplc="0409001B" w:tentative="1">
+      <w:start w:val="1"/>
+      <w:numFmt w:val="lowerRoman"/>
+      <w:lvlText w:val="%9."/>
+      <w:lvlJc w:val="right"/>
+      <w:pPr>
+        <w:ind w:left="8280" w:hanging="180"/>
+      </w:pPr>
+    </w:lvl>
+  </w:abstractNum>
+  <w:abstractNum w:abstractNumId="6" w15:restartNumberingAfterBreak="0">
     <w:nsid w:val="4054056F"/>
     <w:multiLevelType w:val="hybridMultilevel"/>
     <w:tmpl w:val="12A0C85E"/>
@@ -2076,7 +2941,96 @@
       </w:pPr>
     </w:lvl>
   </w:abstractNum>
-  <w:abstractNum w:abstractNumId="4" w15:restartNumberingAfterBreak="0">
+  <w:abstractNum w:abstractNumId="7" w15:restartNumberingAfterBreak="0">
+    <w:nsid w:val="47ED040E"/>
+    <w:multiLevelType w:val="hybridMultilevel"/>
+    <w:tmpl w:val="12A0C85E"/>
+    <w:lvl w:ilvl="0" w:tplc="4D8C7942">
+      <w:start w:val="1"/>
+      <w:numFmt w:val="lowerLetter"/>
+      <w:lvlText w:val="%1."/>
+      <w:lvlJc w:val="left"/>
+      <w:pPr>
+        <w:ind w:left="2520" w:hanging="360"/>
+      </w:pPr>
+      <w:rPr>
+        <w:rFonts w:hint="default"/>
+      </w:rPr>
+    </w:lvl>
+    <w:lvl w:ilvl="1" w:tplc="04090011">
+      <w:start w:val="1"/>
+      <w:numFmt w:val="decimal"/>
+      <w:lvlText w:val="%2)"/>
+      <w:lvlJc w:val="left"/>
+      <w:pPr>
+        <w:ind w:left="3240" w:hanging="360"/>
+      </w:pPr>
+    </w:lvl>
+    <w:lvl w:ilvl="2" w:tplc="0409001B">
+      <w:start w:val="1"/>
+      <w:numFmt w:val="lowerRoman"/>
+      <w:lvlText w:val="%3."/>
+      <w:lvlJc w:val="right"/>
+      <w:pPr>
+        <w:ind w:left="3960" w:hanging="180"/>
+      </w:pPr>
+    </w:lvl>
+    <w:lvl w:ilvl="3" w:tplc="04090019">
+      <w:start w:val="1"/>
+      <w:numFmt w:val="lowerLetter"/>
+      <w:lvlText w:val="%4."/>
+      <w:lvlJc w:val="left"/>
+      <w:pPr>
+        <w:ind w:left="4680" w:hanging="360"/>
+      </w:pPr>
+    </w:lvl>
+    <w:lvl w:ilvl="4" w:tplc="04090019">
+      <w:start w:val="1"/>
+      <w:numFmt w:val="lowerLetter"/>
+      <w:lvlText w:val="%5."/>
+      <w:lvlJc w:val="left"/>
+      <w:pPr>
+        <w:ind w:left="5400" w:hanging="360"/>
+      </w:pPr>
+    </w:lvl>
+    <w:lvl w:ilvl="5" w:tplc="0409001B" w:tentative="1">
+      <w:start w:val="1"/>
+      <w:numFmt w:val="lowerRoman"/>
+      <w:lvlText w:val="%6."/>
+      <w:lvlJc w:val="right"/>
+      <w:pPr>
+        <w:ind w:left="6120" w:hanging="180"/>
+      </w:pPr>
+    </w:lvl>
+    <w:lvl w:ilvl="6" w:tplc="0409000F" w:tentative="1">
+      <w:start w:val="1"/>
+      <w:numFmt w:val="decimal"/>
+      <w:lvlText w:val="%7."/>
+      <w:lvlJc w:val="left"/>
+      <w:pPr>
+        <w:ind w:left="6840" w:hanging="360"/>
+      </w:pPr>
+    </w:lvl>
+    <w:lvl w:ilvl="7" w:tplc="04090019" w:tentative="1">
+      <w:start w:val="1"/>
+      <w:numFmt w:val="lowerLetter"/>
+      <w:lvlText w:val="%8."/>
+      <w:lvlJc w:val="left"/>
+      <w:pPr>
+        <w:ind w:left="7560" w:hanging="360"/>
+      </w:pPr>
+    </w:lvl>
+    <w:lvl w:ilvl="8" w:tplc="0409001B" w:tentative="1">
+      <w:start w:val="1"/>
+      <w:numFmt w:val="lowerRoman"/>
+      <w:lvlText w:val="%9."/>
+      <w:lvlJc w:val="right"/>
+      <w:pPr>
+        <w:ind w:left="8280" w:hanging="180"/>
+      </w:pPr>
+    </w:lvl>
+  </w:abstractNum>
+  <w:abstractNum w:abstractNumId="8" w15:restartNumberingAfterBreak="0">
     <w:nsid w:val="4DEC20FF"/>
     <w:multiLevelType w:val="hybridMultilevel"/>
     <w:tmpl w:val="12A0C85E"/>
@@ -2165,7 +3119,7 @@
       </w:pPr>
     </w:lvl>
   </w:abstractNum>
-  <w:abstractNum w:abstractNumId="5" w15:restartNumberingAfterBreak="0">
+  <w:abstractNum w:abstractNumId="9" w15:restartNumberingAfterBreak="0">
     <w:nsid w:val="4F8E2DDD"/>
     <w:multiLevelType w:val="hybridMultilevel"/>
     <w:tmpl w:val="12A0C85E"/>
@@ -2254,7 +3208,96 @@
       </w:pPr>
     </w:lvl>
   </w:abstractNum>
-  <w:abstractNum w:abstractNumId="6" w15:restartNumberingAfterBreak="0">
+  <w:abstractNum w:abstractNumId="10" w15:restartNumberingAfterBreak="0">
+    <w:nsid w:val="57DF4BAB"/>
+    <w:multiLevelType w:val="hybridMultilevel"/>
+    <w:tmpl w:val="12A0C85E"/>
+    <w:lvl w:ilvl="0" w:tplc="4D8C7942">
+      <w:start w:val="1"/>
+      <w:numFmt w:val="lowerLetter"/>
+      <w:lvlText w:val="%1."/>
+      <w:lvlJc w:val="left"/>
+      <w:pPr>
+        <w:ind w:left="2520" w:hanging="360"/>
+      </w:pPr>
+      <w:rPr>
+        <w:rFonts w:hint="default"/>
+      </w:rPr>
+    </w:lvl>
+    <w:lvl w:ilvl="1" w:tplc="04090011">
+      <w:start w:val="1"/>
+      <w:numFmt w:val="decimal"/>
+      <w:lvlText w:val="%2)"/>
+      <w:lvlJc w:val="left"/>
+      <w:pPr>
+        <w:ind w:left="3240" w:hanging="360"/>
+      </w:pPr>
+    </w:lvl>
+    <w:lvl w:ilvl="2" w:tplc="0409001B">
+      <w:start w:val="1"/>
+      <w:numFmt w:val="lowerRoman"/>
+      <w:lvlText w:val="%3."/>
+      <w:lvlJc w:val="right"/>
+      <w:pPr>
+        <w:ind w:left="3960" w:hanging="180"/>
+      </w:pPr>
+    </w:lvl>
+    <w:lvl w:ilvl="3" w:tplc="04090019">
+      <w:start w:val="1"/>
+      <w:numFmt w:val="lowerLetter"/>
+      <w:lvlText w:val="%4."/>
+      <w:lvlJc w:val="left"/>
+      <w:pPr>
+        <w:ind w:left="4680" w:hanging="360"/>
+      </w:pPr>
+    </w:lvl>
+    <w:lvl w:ilvl="4" w:tplc="04090019">
+      <w:start w:val="1"/>
+      <w:numFmt w:val="lowerLetter"/>
+      <w:lvlText w:val="%5."/>
+      <w:lvlJc w:val="left"/>
+      <w:pPr>
+        <w:ind w:left="5400" w:hanging="360"/>
+      </w:pPr>
+    </w:lvl>
+    <w:lvl w:ilvl="5" w:tplc="0409001B" w:tentative="1">
+      <w:start w:val="1"/>
+      <w:numFmt w:val="lowerRoman"/>
+      <w:lvlText w:val="%6."/>
+      <w:lvlJc w:val="right"/>
+      <w:pPr>
+        <w:ind w:left="6120" w:hanging="180"/>
+      </w:pPr>
+    </w:lvl>
+    <w:lvl w:ilvl="6" w:tplc="0409000F" w:tentative="1">
+      <w:start w:val="1"/>
+      <w:numFmt w:val="decimal"/>
+      <w:lvlText w:val="%7."/>
+      <w:lvlJc w:val="left"/>
+      <w:pPr>
+        <w:ind w:left="6840" w:hanging="360"/>
+      </w:pPr>
+    </w:lvl>
+    <w:lvl w:ilvl="7" w:tplc="04090019" w:tentative="1">
+      <w:start w:val="1"/>
+      <w:numFmt w:val="lowerLetter"/>
+      <w:lvlText w:val="%8."/>
+      <w:lvlJc w:val="left"/>
+      <w:pPr>
+        <w:ind w:left="7560" w:hanging="360"/>
+      </w:pPr>
+    </w:lvl>
+    <w:lvl w:ilvl="8" w:tplc="0409001B" w:tentative="1">
+      <w:start w:val="1"/>
+      <w:numFmt w:val="lowerRoman"/>
+      <w:lvlText w:val="%9."/>
+      <w:lvlJc w:val="right"/>
+      <w:pPr>
+        <w:ind w:left="8280" w:hanging="180"/>
+      </w:pPr>
+    </w:lvl>
+  </w:abstractNum>
+  <w:abstractNum w:abstractNumId="11" w15:restartNumberingAfterBreak="0">
     <w:nsid w:val="59B6736D"/>
     <w:multiLevelType w:val="hybridMultilevel"/>
     <w:tmpl w:val="BC56D448"/>
@@ -2340,7 +3383,7 @@
       </w:pPr>
     </w:lvl>
   </w:abstractNum>
-  <w:abstractNum w:abstractNumId="7" w15:restartNumberingAfterBreak="0">
+  <w:abstractNum w:abstractNumId="12" w15:restartNumberingAfterBreak="0">
     <w:nsid w:val="5A5078F0"/>
     <w:multiLevelType w:val="hybridMultilevel"/>
     <w:tmpl w:val="12A0C85E"/>
@@ -2429,7 +3472,96 @@
       </w:pPr>
     </w:lvl>
   </w:abstractNum>
-  <w:abstractNum w:abstractNumId="8" w15:restartNumberingAfterBreak="0">
+  <w:abstractNum w:abstractNumId="13" w15:restartNumberingAfterBreak="0">
+    <w:nsid w:val="5B9F1B9F"/>
+    <w:multiLevelType w:val="hybridMultilevel"/>
+    <w:tmpl w:val="12A0C85E"/>
+    <w:lvl w:ilvl="0" w:tplc="4D8C7942">
+      <w:start w:val="1"/>
+      <w:numFmt w:val="lowerLetter"/>
+      <w:lvlText w:val="%1."/>
+      <w:lvlJc w:val="left"/>
+      <w:pPr>
+        <w:ind w:left="2520" w:hanging="360"/>
+      </w:pPr>
+      <w:rPr>
+        <w:rFonts w:hint="default"/>
+      </w:rPr>
+    </w:lvl>
+    <w:lvl w:ilvl="1" w:tplc="04090011">
+      <w:start w:val="1"/>
+      <w:numFmt w:val="decimal"/>
+      <w:lvlText w:val="%2)"/>
+      <w:lvlJc w:val="left"/>
+      <w:pPr>
+        <w:ind w:left="3240" w:hanging="360"/>
+      </w:pPr>
+    </w:lvl>
+    <w:lvl w:ilvl="2" w:tplc="0409001B">
+      <w:start w:val="1"/>
+      <w:numFmt w:val="lowerRoman"/>
+      <w:lvlText w:val="%3."/>
+      <w:lvlJc w:val="right"/>
+      <w:pPr>
+        <w:ind w:left="3960" w:hanging="180"/>
+      </w:pPr>
+    </w:lvl>
+    <w:lvl w:ilvl="3" w:tplc="04090019">
+      <w:start w:val="1"/>
+      <w:numFmt w:val="lowerLetter"/>
+      <w:lvlText w:val="%4."/>
+      <w:lvlJc w:val="left"/>
+      <w:pPr>
+        <w:ind w:left="4680" w:hanging="360"/>
+      </w:pPr>
+    </w:lvl>
+    <w:lvl w:ilvl="4" w:tplc="04090019">
+      <w:start w:val="1"/>
+      <w:numFmt w:val="lowerLetter"/>
+      <w:lvlText w:val="%5."/>
+      <w:lvlJc w:val="left"/>
+      <w:pPr>
+        <w:ind w:left="5400" w:hanging="360"/>
+      </w:pPr>
+    </w:lvl>
+    <w:lvl w:ilvl="5" w:tplc="0409001B" w:tentative="1">
+      <w:start w:val="1"/>
+      <w:numFmt w:val="lowerRoman"/>
+      <w:lvlText w:val="%6."/>
+      <w:lvlJc w:val="right"/>
+      <w:pPr>
+        <w:ind w:left="6120" w:hanging="180"/>
+      </w:pPr>
+    </w:lvl>
+    <w:lvl w:ilvl="6" w:tplc="0409000F" w:tentative="1">
+      <w:start w:val="1"/>
+      <w:numFmt w:val="decimal"/>
+      <w:lvlText w:val="%7."/>
+      <w:lvlJc w:val="left"/>
+      <w:pPr>
+        <w:ind w:left="6840" w:hanging="360"/>
+      </w:pPr>
+    </w:lvl>
+    <w:lvl w:ilvl="7" w:tplc="04090019" w:tentative="1">
+      <w:start w:val="1"/>
+      <w:numFmt w:val="lowerLetter"/>
+      <w:lvlText w:val="%8."/>
+      <w:lvlJc w:val="left"/>
+      <w:pPr>
+        <w:ind w:left="7560" w:hanging="360"/>
+      </w:pPr>
+    </w:lvl>
+    <w:lvl w:ilvl="8" w:tplc="0409001B" w:tentative="1">
+      <w:start w:val="1"/>
+      <w:numFmt w:val="lowerRoman"/>
+      <w:lvlText w:val="%9."/>
+      <w:lvlJc w:val="right"/>
+      <w:pPr>
+        <w:ind w:left="8280" w:hanging="180"/>
+      </w:pPr>
+    </w:lvl>
+  </w:abstractNum>
+  <w:abstractNum w:abstractNumId="14" w15:restartNumberingAfterBreak="0">
     <w:nsid w:val="5DB36FEA"/>
     <w:multiLevelType w:val="hybridMultilevel"/>
     <w:tmpl w:val="12A0C85E"/>
@@ -2518,7 +3650,7 @@
       </w:pPr>
     </w:lvl>
   </w:abstractNum>
-  <w:abstractNum w:abstractNumId="9" w15:restartNumberingAfterBreak="0">
+  <w:abstractNum w:abstractNumId="15" w15:restartNumberingAfterBreak="0">
     <w:nsid w:val="6F666991"/>
     <w:multiLevelType w:val="hybridMultilevel"/>
     <w:tmpl w:val="12A0C85E"/>
@@ -2607,7 +3739,7 @@
       </w:pPr>
     </w:lvl>
   </w:abstractNum>
-  <w:abstractNum w:abstractNumId="10" w15:restartNumberingAfterBreak="0">
+  <w:abstractNum w:abstractNumId="16" w15:restartNumberingAfterBreak="0">
     <w:nsid w:val="711030DB"/>
     <w:multiLevelType w:val="hybridMultilevel"/>
     <w:tmpl w:val="F8F4755A"/>
@@ -2693,7 +3825,7 @@
       </w:pPr>
     </w:lvl>
   </w:abstractNum>
-  <w:abstractNum w:abstractNumId="11" w15:restartNumberingAfterBreak="0">
+  <w:abstractNum w:abstractNumId="17" w15:restartNumberingAfterBreak="0">
     <w:nsid w:val="75DA6CE5"/>
     <w:multiLevelType w:val="hybridMultilevel"/>
     <w:tmpl w:val="12A0C85E"/>
@@ -2782,7 +3914,96 @@
       </w:pPr>
     </w:lvl>
   </w:abstractNum>
-  <w:abstractNum w:abstractNumId="12" w15:restartNumberingAfterBreak="0">
+  <w:abstractNum w:abstractNumId="18" w15:restartNumberingAfterBreak="0">
+    <w:nsid w:val="7E99010A"/>
+    <w:multiLevelType w:val="hybridMultilevel"/>
+    <w:tmpl w:val="12A0C85E"/>
+    <w:lvl w:ilvl="0" w:tplc="4D8C7942">
+      <w:start w:val="1"/>
+      <w:numFmt w:val="lowerLetter"/>
+      <w:lvlText w:val="%1."/>
+      <w:lvlJc w:val="left"/>
+      <w:pPr>
+        <w:ind w:left="2520" w:hanging="360"/>
+      </w:pPr>
+      <w:rPr>
+        <w:rFonts w:hint="default"/>
+      </w:rPr>
+    </w:lvl>
+    <w:lvl w:ilvl="1" w:tplc="04090011">
+      <w:start w:val="1"/>
+      <w:numFmt w:val="decimal"/>
+      <w:lvlText w:val="%2)"/>
+      <w:lvlJc w:val="left"/>
+      <w:pPr>
+        <w:ind w:left="3240" w:hanging="360"/>
+      </w:pPr>
+    </w:lvl>
+    <w:lvl w:ilvl="2" w:tplc="0409001B">
+      <w:start w:val="1"/>
+      <w:numFmt w:val="lowerRoman"/>
+      <w:lvlText w:val="%3."/>
+      <w:lvlJc w:val="right"/>
+      <w:pPr>
+        <w:ind w:left="3960" w:hanging="180"/>
+      </w:pPr>
+    </w:lvl>
+    <w:lvl w:ilvl="3" w:tplc="04090019">
+      <w:start w:val="1"/>
+      <w:numFmt w:val="lowerLetter"/>
+      <w:lvlText w:val="%4."/>
+      <w:lvlJc w:val="left"/>
+      <w:pPr>
+        <w:ind w:left="4680" w:hanging="360"/>
+      </w:pPr>
+    </w:lvl>
+    <w:lvl w:ilvl="4" w:tplc="04090019">
+      <w:start w:val="1"/>
+      <w:numFmt w:val="lowerLetter"/>
+      <w:lvlText w:val="%5."/>
+      <w:lvlJc w:val="left"/>
+      <w:pPr>
+        <w:ind w:left="5400" w:hanging="360"/>
+      </w:pPr>
+    </w:lvl>
+    <w:lvl w:ilvl="5" w:tplc="0409001B" w:tentative="1">
+      <w:start w:val="1"/>
+      <w:numFmt w:val="lowerRoman"/>
+      <w:lvlText w:val="%6."/>
+      <w:lvlJc w:val="right"/>
+      <w:pPr>
+        <w:ind w:left="6120" w:hanging="180"/>
+      </w:pPr>
+    </w:lvl>
+    <w:lvl w:ilvl="6" w:tplc="0409000F" w:tentative="1">
+      <w:start w:val="1"/>
+      <w:numFmt w:val="decimal"/>
+      <w:lvlText w:val="%7."/>
+      <w:lvlJc w:val="left"/>
+      <w:pPr>
+        <w:ind w:left="6840" w:hanging="360"/>
+      </w:pPr>
+    </w:lvl>
+    <w:lvl w:ilvl="7" w:tplc="04090019" w:tentative="1">
+      <w:start w:val="1"/>
+      <w:numFmt w:val="lowerLetter"/>
+      <w:lvlText w:val="%8."/>
+      <w:lvlJc w:val="left"/>
+      <w:pPr>
+        <w:ind w:left="7560" w:hanging="360"/>
+      </w:pPr>
+    </w:lvl>
+    <w:lvl w:ilvl="8" w:tplc="0409001B" w:tentative="1">
+      <w:start w:val="1"/>
+      <w:numFmt w:val="lowerRoman"/>
+      <w:lvlText w:val="%9."/>
+      <w:lvlJc w:val="right"/>
+      <w:pPr>
+        <w:ind w:left="8280" w:hanging="180"/>
+      </w:pPr>
+    </w:lvl>
+  </w:abstractNum>
+  <w:abstractNum w:abstractNumId="19" w15:restartNumberingAfterBreak="0">
     <w:nsid w:val="7F1B0270"/>
     <w:multiLevelType w:val="hybridMultilevel"/>
     <w:tmpl w:val="12A0C85E"/>
@@ -2872,43 +4093,64 @@
     </w:lvl>
   </w:abstractNum>
   <w:num w:numId="1">
-    <w:abstractNumId w:val="10"/>
+    <w:abstractNumId w:val="16"/>
   </w:num>
   <w:num w:numId="2">
-    <w:abstractNumId w:val="6"/>
+    <w:abstractNumId w:val="11"/>
   </w:num>
   <w:num w:numId="3">
+    <w:abstractNumId w:val="4"/>
+  </w:num>
+  <w:num w:numId="4">
+    <w:abstractNumId w:val="15"/>
+  </w:num>
+  <w:num w:numId="5">
+    <w:abstractNumId w:val="12"/>
+  </w:num>
+  <w:num w:numId="6">
+    <w:abstractNumId w:val="14"/>
+  </w:num>
+  <w:num w:numId="7">
+    <w:abstractNumId w:val="8"/>
+  </w:num>
+  <w:num w:numId="8">
     <w:abstractNumId w:val="2"/>
   </w:num>
-  <w:num w:numId="4">
-    <w:abstractNumId w:val="9"/>
-  </w:num>
-  <w:num w:numId="5">
-    <w:abstractNumId w:val="7"/>
-  </w:num>
-  <w:num w:numId="6">
-    <w:abstractNumId w:val="8"/>
-  </w:num>
-  <w:num w:numId="7">
-    <w:abstractNumId w:val="4"/>
-  </w:num>
-  <w:num w:numId="8">
-    <w:abstractNumId w:val="1"/>
-  </w:num>
   <w:num w:numId="9">
-    <w:abstractNumId w:val="11"/>
+    <w:abstractNumId w:val="17"/>
   </w:num>
   <w:num w:numId="10">
     <w:abstractNumId w:val="0"/>
   </w:num>
   <w:num w:numId="11">
+    <w:abstractNumId w:val="6"/>
+  </w:num>
+  <w:num w:numId="12">
+    <w:abstractNumId w:val="9"/>
+  </w:num>
+  <w:num w:numId="13">
+    <w:abstractNumId w:val="19"/>
+  </w:num>
+  <w:num w:numId="14">
+    <w:abstractNumId w:val="1"/>
+  </w:num>
+  <w:num w:numId="15">
+    <w:abstractNumId w:val="18"/>
+  </w:num>
+  <w:num w:numId="16">
     <w:abstractNumId w:val="3"/>
   </w:num>
-  <w:num w:numId="12">
+  <w:num w:numId="17">
+    <w:abstractNumId w:val="7"/>
+  </w:num>
+  <w:num w:numId="18">
+    <w:abstractNumId w:val="13"/>
+  </w:num>
+  <w:num w:numId="19">
+    <w:abstractNumId w:val="10"/>
+  </w:num>
+  <w:num w:numId="20">
     <w:abstractNumId w:val="5"/>
-  </w:num>
-  <w:num w:numId="13">
-    <w:abstractNumId w:val="12"/>
   </w:num>
 </w:numbering>
 </file>

</xml_diff>